<commit_message>
Latest versions of documentation
</commit_message>
<xml_diff>
--- a/project-docs/CMSC447_Team3_CodePods_SDP.docx
+++ b/project-docs/CMSC447_Team3_CodePods_SDP.docx
@@ -5590,12 +5590,12 @@
             <wp:inline distB="19050" distT="19050" distL="19050" distR="19050">
               <wp:extent cx="3048000" cy="3124200"/>
               <wp:effectExtent b="0" l="0" r="0" t="0"/>
-              <wp:docPr id="2" name="image5.png"/>
+              <wp:docPr id="2" name="image4.png"/>
               <a:graphic>
                 <a:graphicData uri="http://schemas.openxmlformats.org/drawingml/2006/picture">
                   <pic:pic>
                     <pic:nvPicPr>
-                      <pic:cNvPr id="0" name="image5.png"/>
+                      <pic:cNvPr id="0" name="image4.png"/>
                       <pic:cNvPicPr preferRelativeResize="0"/>
                     </pic:nvPicPr>
                     <pic:blipFill>

</xml_diff>